<commit_message>
added HackShanghai to experience
</commit_message>
<xml_diff>
--- a/resume.docx
+++ b/resume.docx
@@ -265,16 +265,7 @@
               <w:contextualSpacing/>
             </w:pPr>
             <w:r>
-              <w:t>D</w:t>
-            </w:r>
-            <w:r>
-              <w:t>ual enroll</w:t>
-            </w:r>
-            <w:r>
-              <w:t xml:space="preserve">ment program </w:t>
-            </w:r>
-            <w:r>
-              <w:t>with Saint-Andrew’s Sewanee School</w:t>
+              <w:t>Dual enrollment program with Saint-Andrew’s Sewanee School</w:t>
             </w:r>
           </w:p>
           <w:p>
@@ -321,19 +312,7 @@
               <w:contextualSpacing/>
             </w:pPr>
             <w:r>
-              <w:t>Studied</w:t>
-            </w:r>
-            <w:r>
-              <w:t xml:space="preserve"> </w:t>
-            </w:r>
-            <w:r>
-              <w:t>e</w:t>
-            </w:r>
-            <w:r>
-              <w:t>nginee</w:t>
-            </w:r>
-            <w:r>
-              <w:t>ring</w:t>
+              <w:t>Studied engineering</w:t>
             </w:r>
           </w:p>
           <w:p>
@@ -388,31 +367,10 @@
               <w:rPr>
                 <w:b/>
               </w:rPr>
-              <w:t xml:space="preserve">Computer Vision Engineer at </w:t>
-            </w:r>
-            <w:proofErr w:type="spellStart"/>
-            <w:r>
-              <w:rPr>
-                <w:b/>
-              </w:rPr>
-              <w:t>Silverbait</w:t>
-            </w:r>
-            <w:proofErr w:type="spellEnd"/>
-            <w:r>
-              <w:t>: May 2014 - August 2014</w:t>
-            </w:r>
-            <w:bookmarkStart w:id="0" w:name="_GoBack"/>
-            <w:bookmarkEnd w:id="0"/>
-            <w:r>
-              <w:t xml:space="preserve"> (</w:t>
-            </w:r>
-            <w:proofErr w:type="spellStart"/>
-            <w:r>
-              <w:t>Coalmont</w:t>
-            </w:r>
-            <w:proofErr w:type="spellEnd"/>
-            <w:r>
-              <w:t>, TN)</w:t>
+              <w:t>Computer Vision Engineer at Silverbait</w:t>
+            </w:r>
+            <w:r>
+              <w:t>: May 2014 - August 2014 (Coalmont, TN)</w:t>
             </w:r>
           </w:p>
           <w:p>
@@ -426,15 +384,7 @@
               <w:contextualSpacing/>
             </w:pPr>
             <w:r>
-              <w:t xml:space="preserve">Developed a computer vision sorting system from the ground up to separate good and bad produce using </w:t>
-            </w:r>
-            <w:proofErr w:type="spellStart"/>
-            <w:r>
-              <w:t>Labview</w:t>
-            </w:r>
-            <w:proofErr w:type="spellEnd"/>
-            <w:r>
-              <w:t>.</w:t>
+              <w:t>Developed a computer vision sorting system from the ground up to separate good and bad produce using Labview.</w:t>
             </w:r>
           </w:p>
           <w:p>
@@ -450,16 +400,8 @@
               <w:rPr>
                 <w:b/>
               </w:rPr>
-              <w:t xml:space="preserve">Hackathon App Developer at </w:t>
-            </w:r>
-            <w:proofErr w:type="spellStart"/>
-            <w:r>
-              <w:rPr>
-                <w:b/>
-              </w:rPr>
-              <w:t>Samplify</w:t>
-            </w:r>
-            <w:proofErr w:type="spellEnd"/>
+              <w:t>Hackathon App Developer at Samplify</w:t>
+            </w:r>
             <w:r>
               <w:t>: January 2014 (Atlanta, GA)</w:t>
             </w:r>
@@ -475,15 +417,7 @@
               <w:contextualSpacing/>
             </w:pPr>
             <w:r>
-              <w:t xml:space="preserve">Helped build </w:t>
-            </w:r>
-            <w:proofErr w:type="spellStart"/>
-            <w:r>
-              <w:t>Samplify</w:t>
-            </w:r>
-            <w:proofErr w:type="spellEnd"/>
-            <w:r>
-              <w:t>, an android app that was downloaded over 8000 times in 5 days on the Play store</w:t>
+              <w:t>Helped build Samplify, an android app that was downloaded over 8000 times in 5 days on the Play store</w:t>
             </w:r>
           </w:p>
           <w:p>
@@ -513,26 +447,10 @@
               <w:rPr>
                 <w:b/>
               </w:rPr>
-              <w:t xml:space="preserve">Contributor at </w:t>
-            </w:r>
-            <w:proofErr w:type="spellStart"/>
-            <w:r>
-              <w:rPr>
-                <w:b/>
-              </w:rPr>
-              <w:t>Envato</w:t>
-            </w:r>
-            <w:proofErr w:type="spellEnd"/>
-            <w:r>
-              <w:t xml:space="preserve">: June-July 2013 (Australia) </w:t>
-            </w:r>
-            <w:proofErr w:type="spellStart"/>
-            <w:r>
-              <w:t>Coalmont</w:t>
-            </w:r>
-            <w:proofErr w:type="spellEnd"/>
-            <w:r>
-              <w:t>, TN</w:t>
+              <w:t>Contributor at Envato</w:t>
+            </w:r>
+            <w:r>
+              <w:t>: June-July 2013 (Australia) Coalmont, TN</w:t>
             </w:r>
           </w:p>
           <w:p>
@@ -546,18 +464,7 @@
               <w:contextualSpacing/>
             </w:pPr>
             <w:r>
-              <w:t>Wrote a programming t</w:t>
-            </w:r>
-            <w:r>
-              <w:t xml:space="preserve">utorial: “Understanding Goal Based Vector Field </w:t>
-            </w:r>
-            <w:proofErr w:type="spellStart"/>
-            <w:r>
-              <w:t>Pathfinding</w:t>
-            </w:r>
-            <w:proofErr w:type="spellEnd"/>
-            <w:r>
-              <w:t>”</w:t>
+              <w:t>Wrote a programming tutorial: “Understanding Goal Based Vector Field Pathfinding”</w:t>
             </w:r>
           </w:p>
         </w:tc>
@@ -624,31 +531,7 @@
               <w:contextualSpacing/>
             </w:pPr>
             <w:r>
-              <w:t xml:space="preserve">Java, C++, ARM assembly, </w:t>
-            </w:r>
-            <w:proofErr w:type="spellStart"/>
-            <w:r>
-              <w:t>Javascript</w:t>
-            </w:r>
-            <w:proofErr w:type="spellEnd"/>
-            <w:r>
-              <w:t xml:space="preserve">, JQuery, </w:t>
-            </w:r>
-            <w:proofErr w:type="spellStart"/>
-            <w:r>
-              <w:t>Labview</w:t>
-            </w:r>
-            <w:proofErr w:type="spellEnd"/>
-            <w:r>
-              <w:t xml:space="preserve">, </w:t>
-            </w:r>
-            <w:proofErr w:type="spellStart"/>
-            <w:r>
-              <w:t>Git</w:t>
-            </w:r>
-            <w:proofErr w:type="spellEnd"/>
-            <w:r>
-              <w:t>, C, HTML5, CSS3</w:t>
+              <w:t>Java, C++, ARM assembly, Javascript, JQuery, Labview, Git, C, HTML5, CSS3</w:t>
             </w:r>
           </w:p>
           <w:p>
@@ -676,23 +559,7 @@
               <w:contextualSpacing/>
             </w:pPr>
             <w:r>
-              <w:t>Windows, Linux, Word/Excel/</w:t>
-            </w:r>
-            <w:proofErr w:type="spellStart"/>
-            <w:r>
-              <w:t>Powerpoint</w:t>
-            </w:r>
-            <w:proofErr w:type="spellEnd"/>
-            <w:r>
-              <w:t xml:space="preserve">, Android </w:t>
-            </w:r>
-            <w:proofErr w:type="spellStart"/>
-            <w:r>
-              <w:t>dev</w:t>
-            </w:r>
-            <w:proofErr w:type="spellEnd"/>
-            <w:r>
-              <w:t>, Autodesk Suite</w:t>
+              <w:t>Windows, Linux, Word/Excel/Powerpoint, Android dev, Autodesk Suite</w:t>
             </w:r>
           </w:p>
           <w:p>
@@ -814,6 +681,22 @@
             <w:r>
               <w:t>Attended four hackathons to date, built projects at each and learned how to work on teams</w:t>
             </w:r>
+          </w:p>
+          <w:p>
+            <w:pPr>
+              <w:numPr>
+                <w:ilvl w:val="0"/>
+                <w:numId w:val="2"/>
+              </w:numPr>
+              <w:spacing w:line="240" w:lineRule="auto"/>
+              <w:ind w:hanging="359"/>
+              <w:contextualSpacing/>
+            </w:pPr>
+            <w:r>
+              <w:t>HackShanghai Ambassador</w:t>
+            </w:r>
+            <w:bookmarkStart w:id="0" w:name="_GoBack"/>
+            <w:bookmarkEnd w:id="0"/>
           </w:p>
           <w:p>
             <w:pPr>

</xml_diff>

<commit_message>
added a few missing skills
</commit_message>
<xml_diff>
--- a/resume.docx
+++ b/resume.docx
@@ -199,12 +199,7 @@
               <w:contextualSpacing/>
             </w:pPr>
             <w:r>
-              <w:t>Honor’s Prog</w:t>
-            </w:r>
-            <w:bookmarkStart w:id="0" w:name="_GoBack"/>
-            <w:bookmarkEnd w:id="0"/>
-            <w:r>
-              <w:t>ram Member</w:t>
+              <w:t>Honor’s Program Member</w:t>
             </w:r>
           </w:p>
           <w:p>
@@ -609,6 +604,9 @@
             <w:r>
               <w:t>, C, HTML5, CSS3</w:t>
             </w:r>
+            <w:r>
+              <w:t>, FXML</w:t>
+            </w:r>
           </w:p>
           <w:p>
             <w:pPr>
@@ -650,6 +648,17 @@
             <w:r>
               <w:t>, Autodesk Suite</w:t>
             </w:r>
+            <w:r>
+              <w:t xml:space="preserve">, </w:t>
+            </w:r>
+            <w:proofErr w:type="spellStart"/>
+            <w:r>
+              <w:t>Netbeans</w:t>
+            </w:r>
+            <w:proofErr w:type="spellEnd"/>
+            <w:r>
+              <w:t>, Eclipse, Unity development</w:t>
+            </w:r>
           </w:p>
           <w:p>
             <w:pPr>
@@ -664,6 +673,8 @@
             <w:r>
               <w:t>: Fluent French</w:t>
             </w:r>
+            <w:bookmarkStart w:id="0" w:name="_GoBack"/>
+            <w:bookmarkEnd w:id="0"/>
           </w:p>
         </w:tc>
       </w:tr>

</xml_diff>

<commit_message>
Fixed url for website
</commit_message>
<xml_diff>
--- a/resume.docx
+++ b/resume.docx
@@ -30,7 +30,18 @@
         <w:jc w:val="center"/>
       </w:pPr>
       <w:r>
-        <w:t>931-636-5774 • sidney.durant@gmail.com • www.sidneydurant.me</w:t>
+        <w:t>931-636-5774 • sidney</w:t>
+      </w:r>
+      <w:bookmarkStart w:id="0" w:name="_GoBack"/>
+      <w:bookmarkEnd w:id="0"/>
+      <w:r>
+        <w:t xml:space="preserve">durant@gmail.com • </w:t>
+      </w:r>
+      <w:r>
+        <w:t>http://</w:t>
+      </w:r>
+      <w:r>
+        <w:t>sidneydurant.me</w:t>
       </w:r>
     </w:p>
     <w:p/>
@@ -355,26 +366,10 @@
               <w:rPr>
                 <w:b/>
               </w:rPr>
-              <w:t xml:space="preserve">Computer Vision Engineer at </w:t>
-            </w:r>
-            <w:proofErr w:type="spellStart"/>
-            <w:r>
-              <w:rPr>
-                <w:b/>
-              </w:rPr>
-              <w:t>Silverbait</w:t>
-            </w:r>
-            <w:proofErr w:type="spellEnd"/>
-            <w:r>
-              <w:t>: May 2014 - August 2014 (</w:t>
-            </w:r>
-            <w:proofErr w:type="spellStart"/>
-            <w:r>
-              <w:t>Coalmont</w:t>
-            </w:r>
-            <w:proofErr w:type="spellEnd"/>
-            <w:r>
-              <w:t>, TN)</w:t>
+              <w:t>Computer Vision Engineer at Silverbait</w:t>
+            </w:r>
+            <w:r>
+              <w:t>: May 2014 - August 2014 (Coalmont, TN)</w:t>
             </w:r>
           </w:p>
           <w:p>
@@ -387,15 +382,7 @@
               <w:contextualSpacing/>
             </w:pPr>
             <w:r>
-              <w:t xml:space="preserve">Developed a computer vision sorting system from the ground up to separate good and bad produce using </w:t>
-            </w:r>
-            <w:proofErr w:type="spellStart"/>
-            <w:r>
-              <w:t>Labview</w:t>
-            </w:r>
-            <w:proofErr w:type="spellEnd"/>
-            <w:r>
-              <w:t>.</w:t>
+              <w:t>Developed a computer vision sorting system from the ground up to separate good and bad produce using Labview.</w:t>
             </w:r>
           </w:p>
           <w:p>
@@ -411,16 +398,8 @@
               <w:rPr>
                 <w:b/>
               </w:rPr>
-              <w:t xml:space="preserve">Hackathon App Developer at </w:t>
-            </w:r>
-            <w:proofErr w:type="spellStart"/>
-            <w:r>
-              <w:rPr>
-                <w:b/>
-              </w:rPr>
-              <w:t>Samplify</w:t>
-            </w:r>
-            <w:proofErr w:type="spellEnd"/>
+              <w:t>Hackathon App Developer at Samplify</w:t>
+            </w:r>
             <w:r>
               <w:t>: January 2014 (Atlanta, GA)</w:t>
             </w:r>
@@ -435,15 +414,7 @@
               <w:contextualSpacing/>
             </w:pPr>
             <w:r>
-              <w:t xml:space="preserve">Helped build </w:t>
-            </w:r>
-            <w:proofErr w:type="spellStart"/>
-            <w:r>
-              <w:t>Samplify</w:t>
-            </w:r>
-            <w:proofErr w:type="spellEnd"/>
-            <w:r>
-              <w:t>, an android app that was downloaded over 8000 times in 5 days on the Play store</w:t>
+              <w:t>Helped build Samplify, an android app that was downloaded over 8000 times in 5 days on the Play store</w:t>
             </w:r>
           </w:p>
           <w:p>
@@ -472,26 +443,10 @@
               <w:rPr>
                 <w:b/>
               </w:rPr>
-              <w:t xml:space="preserve">Contributor at </w:t>
-            </w:r>
-            <w:proofErr w:type="spellStart"/>
-            <w:r>
-              <w:rPr>
-                <w:b/>
-              </w:rPr>
-              <w:t>Envato</w:t>
-            </w:r>
-            <w:proofErr w:type="spellEnd"/>
-            <w:r>
-              <w:t xml:space="preserve">: June-July 2013 (Australia) </w:t>
-            </w:r>
-            <w:proofErr w:type="spellStart"/>
-            <w:r>
-              <w:t>Coalmont</w:t>
-            </w:r>
-            <w:proofErr w:type="spellEnd"/>
-            <w:r>
-              <w:t>, TN</w:t>
+              <w:t>Contributor at Envato</w:t>
+            </w:r>
+            <w:r>
+              <w:t>: June-July 2013 (Australia) Coalmont, TN</w:t>
             </w:r>
           </w:p>
           <w:p>
@@ -504,15 +459,7 @@
               <w:contextualSpacing/>
             </w:pPr>
             <w:r>
-              <w:t xml:space="preserve">Wrote a programming tutorial: “Understanding Goal Based Vector Field </w:t>
-            </w:r>
-            <w:proofErr w:type="spellStart"/>
-            <w:r>
-              <w:t>Pathfinding</w:t>
-            </w:r>
-            <w:proofErr w:type="spellEnd"/>
-            <w:r>
-              <w:t>”</w:t>
+              <w:t>Wrote a programming tutorial: “Understanding Goal Based Vector Field Pathfinding”</w:t>
             </w:r>
           </w:p>
         </w:tc>
@@ -578,31 +525,7 @@
               <w:contextualSpacing/>
             </w:pPr>
             <w:r>
-              <w:t xml:space="preserve">Java, C++, ARM assembly, </w:t>
-            </w:r>
-            <w:proofErr w:type="spellStart"/>
-            <w:r>
-              <w:t>Javascript</w:t>
-            </w:r>
-            <w:proofErr w:type="spellEnd"/>
-            <w:r>
-              <w:t xml:space="preserve">, JQuery, </w:t>
-            </w:r>
-            <w:proofErr w:type="spellStart"/>
-            <w:r>
-              <w:t>Labview</w:t>
-            </w:r>
-            <w:proofErr w:type="spellEnd"/>
-            <w:r>
-              <w:t xml:space="preserve">, </w:t>
-            </w:r>
-            <w:proofErr w:type="spellStart"/>
-            <w:r>
-              <w:t>Git</w:t>
-            </w:r>
-            <w:proofErr w:type="spellEnd"/>
-            <w:r>
-              <w:t>, C, HTML5, CSS3</w:t>
+              <w:t>Java, C++, ARM assembly, Javascript, JQuery, Labview, Git, C, HTML5, CSS3</w:t>
             </w:r>
             <w:r>
               <w:t>, FXML</w:t>
@@ -632,15 +555,7 @@
               <w:contextualSpacing/>
             </w:pPr>
             <w:r>
-              <w:t>Windows, Linux, Word/Excel/</w:t>
-            </w:r>
-            <w:proofErr w:type="spellStart"/>
-            <w:r>
-              <w:t>Powerpoint</w:t>
-            </w:r>
-            <w:proofErr w:type="spellEnd"/>
-            <w:r>
-              <w:t>, Android dev</w:t>
+              <w:t>Windows, Linux, Word/Excel/Powerpoint, Android dev</w:t>
             </w:r>
             <w:r>
               <w:t>elopment</w:t>
@@ -649,15 +564,7 @@
               <w:t>, Autodesk Suite</w:t>
             </w:r>
             <w:r>
-              <w:t xml:space="preserve">, </w:t>
-            </w:r>
-            <w:proofErr w:type="spellStart"/>
-            <w:r>
-              <w:t>Netbeans</w:t>
-            </w:r>
-            <w:proofErr w:type="spellEnd"/>
-            <w:r>
-              <w:t>, Eclipse, Unity development</w:t>
+              <w:t>, Netbeans, Eclipse, Unity development</w:t>
             </w:r>
           </w:p>
           <w:p>
@@ -673,8 +580,6 @@
             <w:r>
               <w:t>: Fluent French</w:t>
             </w:r>
-            <w:bookmarkStart w:id="0" w:name="_GoBack"/>
-            <w:bookmarkEnd w:id="0"/>
           </w:p>
         </w:tc>
       </w:tr>
@@ -792,19 +697,11 @@
                 <w:b/>
               </w:rPr>
             </w:pPr>
-            <w:proofErr w:type="spellStart"/>
             <w:r>
               <w:rPr>
                 <w:b/>
               </w:rPr>
-              <w:t>HackShanghai</w:t>
-            </w:r>
-            <w:proofErr w:type="spellEnd"/>
-            <w:r>
-              <w:rPr>
-                <w:b/>
-              </w:rPr>
-              <w:t xml:space="preserve"> Ambassador</w:t>
+              <w:t>HackShanghai Ambassador</w:t>
             </w:r>
             <w:r>
               <w:t xml:space="preserve">: </w:t>
@@ -823,15 +720,7 @@
               <w:t>Helped</w:t>
             </w:r>
             <w:r>
-              <w:t xml:space="preserve"> spread the </w:t>
-            </w:r>
-            <w:proofErr w:type="spellStart"/>
-            <w:r>
-              <w:t>HackShanghai</w:t>
-            </w:r>
-            <w:proofErr w:type="spellEnd"/>
-            <w:r>
-              <w:t xml:space="preserve"> love on Georgia Tech’s campus</w:t>
+              <w:t xml:space="preserve"> spread the HackShanghai love on Georgia Tech’s campus</w:t>
             </w:r>
           </w:p>
           <w:p>

</xml_diff>

<commit_message>
fixed year on University of the South
</commit_message>
<xml_diff>
--- a/resume.docx
+++ b/resume.docx
@@ -32,8 +32,6 @@
       <w:r>
         <w:t>931-636-5774 • sidney</w:t>
       </w:r>
-      <w:bookmarkStart w:id="0" w:name="_GoBack"/>
-      <w:bookmarkEnd w:id="0"/>
       <w:r>
         <w:t xml:space="preserve">durant@gmail.com • </w:t>
       </w:r>
@@ -255,7 +253,12 @@
               <w:t>The University of the South</w:t>
             </w:r>
             <w:r>
-              <w:t>: 2013 - 2014 (Sewanee, TN)</w:t>
+              <w:t>: 2012 - 2013</w:t>
+            </w:r>
+            <w:bookmarkStart w:id="0" w:name="_GoBack"/>
+            <w:bookmarkEnd w:id="0"/>
+            <w:r>
+              <w:t xml:space="preserve"> (Sewanee, TN)</w:t>
             </w:r>
           </w:p>
           <w:p>
@@ -366,10 +369,26 @@
               <w:rPr>
                 <w:b/>
               </w:rPr>
-              <w:t>Computer Vision Engineer at Silverbait</w:t>
-            </w:r>
-            <w:r>
-              <w:t>: May 2014 - August 2014 (Coalmont, TN)</w:t>
+              <w:t xml:space="preserve">Computer Vision Engineer at </w:t>
+            </w:r>
+            <w:proofErr w:type="spellStart"/>
+            <w:r>
+              <w:rPr>
+                <w:b/>
+              </w:rPr>
+              <w:t>Silverbait</w:t>
+            </w:r>
+            <w:proofErr w:type="spellEnd"/>
+            <w:r>
+              <w:t>: May 2014 - August 2014 (</w:t>
+            </w:r>
+            <w:proofErr w:type="spellStart"/>
+            <w:r>
+              <w:t>Coalmont</w:t>
+            </w:r>
+            <w:proofErr w:type="spellEnd"/>
+            <w:r>
+              <w:t>, TN)</w:t>
             </w:r>
           </w:p>
           <w:p>
@@ -382,7 +401,15 @@
               <w:contextualSpacing/>
             </w:pPr>
             <w:r>
-              <w:t>Developed a computer vision sorting system from the ground up to separate good and bad produce using Labview.</w:t>
+              <w:t xml:space="preserve">Developed a computer vision sorting system from the ground up to separate good and bad produce using </w:t>
+            </w:r>
+            <w:proofErr w:type="spellStart"/>
+            <w:r>
+              <w:t>Labview</w:t>
+            </w:r>
+            <w:proofErr w:type="spellEnd"/>
+            <w:r>
+              <w:t>.</w:t>
             </w:r>
           </w:p>
           <w:p>
@@ -398,8 +425,16 @@
               <w:rPr>
                 <w:b/>
               </w:rPr>
-              <w:t>Hackathon App Developer at Samplify</w:t>
-            </w:r>
+              <w:t xml:space="preserve">Hackathon App Developer at </w:t>
+            </w:r>
+            <w:proofErr w:type="spellStart"/>
+            <w:r>
+              <w:rPr>
+                <w:b/>
+              </w:rPr>
+              <w:t>Samplify</w:t>
+            </w:r>
+            <w:proofErr w:type="spellEnd"/>
             <w:r>
               <w:t>: January 2014 (Atlanta, GA)</w:t>
             </w:r>
@@ -414,7 +449,15 @@
               <w:contextualSpacing/>
             </w:pPr>
             <w:r>
-              <w:t>Helped build Samplify, an android app that was downloaded over 8000 times in 5 days on the Play store</w:t>
+              <w:t xml:space="preserve">Helped build </w:t>
+            </w:r>
+            <w:proofErr w:type="spellStart"/>
+            <w:r>
+              <w:t>Samplify</w:t>
+            </w:r>
+            <w:proofErr w:type="spellEnd"/>
+            <w:r>
+              <w:t>, an android app that was downloaded over 8000 times in 5 days on the Play store</w:t>
             </w:r>
           </w:p>
           <w:p>
@@ -443,10 +486,26 @@
               <w:rPr>
                 <w:b/>
               </w:rPr>
-              <w:t>Contributor at Envato</w:t>
-            </w:r>
-            <w:r>
-              <w:t>: June-July 2013 (Australia) Coalmont, TN</w:t>
+              <w:t xml:space="preserve">Contributor at </w:t>
+            </w:r>
+            <w:proofErr w:type="spellStart"/>
+            <w:r>
+              <w:rPr>
+                <w:b/>
+              </w:rPr>
+              <w:t>Envato</w:t>
+            </w:r>
+            <w:proofErr w:type="spellEnd"/>
+            <w:r>
+              <w:t xml:space="preserve">: June-July 2013 (Australia) </w:t>
+            </w:r>
+            <w:proofErr w:type="spellStart"/>
+            <w:r>
+              <w:t>Coalmont</w:t>
+            </w:r>
+            <w:proofErr w:type="spellEnd"/>
+            <w:r>
+              <w:t>, TN</w:t>
             </w:r>
           </w:p>
           <w:p>
@@ -459,7 +518,15 @@
               <w:contextualSpacing/>
             </w:pPr>
             <w:r>
-              <w:t>Wrote a programming tutorial: “Understanding Goal Based Vector Field Pathfinding”</w:t>
+              <w:t xml:space="preserve">Wrote a programming tutorial: “Understanding Goal Based Vector Field </w:t>
+            </w:r>
+            <w:proofErr w:type="spellStart"/>
+            <w:r>
+              <w:t>Pathfinding</w:t>
+            </w:r>
+            <w:proofErr w:type="spellEnd"/>
+            <w:r>
+              <w:t>”</w:t>
             </w:r>
           </w:p>
         </w:tc>
@@ -525,7 +592,31 @@
               <w:contextualSpacing/>
             </w:pPr>
             <w:r>
-              <w:t>Java, C++, ARM assembly, Javascript, JQuery, Labview, Git, C, HTML5, CSS3</w:t>
+              <w:t xml:space="preserve">Java, C++, ARM assembly, </w:t>
+            </w:r>
+            <w:proofErr w:type="spellStart"/>
+            <w:r>
+              <w:t>Javascript</w:t>
+            </w:r>
+            <w:proofErr w:type="spellEnd"/>
+            <w:r>
+              <w:t xml:space="preserve">, JQuery, </w:t>
+            </w:r>
+            <w:proofErr w:type="spellStart"/>
+            <w:r>
+              <w:t>Labview</w:t>
+            </w:r>
+            <w:proofErr w:type="spellEnd"/>
+            <w:r>
+              <w:t xml:space="preserve">, </w:t>
+            </w:r>
+            <w:proofErr w:type="spellStart"/>
+            <w:r>
+              <w:t>Git</w:t>
+            </w:r>
+            <w:proofErr w:type="spellEnd"/>
+            <w:r>
+              <w:t>, C, HTML5, CSS3</w:t>
             </w:r>
             <w:r>
               <w:t>, FXML</w:t>
@@ -555,7 +646,15 @@
               <w:contextualSpacing/>
             </w:pPr>
             <w:r>
-              <w:t>Windows, Linux, Word/Excel/Powerpoint, Android dev</w:t>
+              <w:t>Windows, Linux, Word/Excel/</w:t>
+            </w:r>
+            <w:proofErr w:type="spellStart"/>
+            <w:r>
+              <w:t>Powerpoint</w:t>
+            </w:r>
+            <w:proofErr w:type="spellEnd"/>
+            <w:r>
+              <w:t>, Android dev</w:t>
             </w:r>
             <w:r>
               <w:t>elopment</w:t>
@@ -564,7 +663,15 @@
               <w:t>, Autodesk Suite</w:t>
             </w:r>
             <w:r>
-              <w:t>, Netbeans, Eclipse, Unity development</w:t>
+              <w:t xml:space="preserve">, </w:t>
+            </w:r>
+            <w:proofErr w:type="spellStart"/>
+            <w:r>
+              <w:t>Netbeans</w:t>
+            </w:r>
+            <w:proofErr w:type="spellEnd"/>
+            <w:r>
+              <w:t>, Eclipse, Unity development</w:t>
             </w:r>
           </w:p>
           <w:p>
@@ -697,11 +804,19 @@
                 <w:b/>
               </w:rPr>
             </w:pPr>
+            <w:proofErr w:type="spellStart"/>
             <w:r>
               <w:rPr>
                 <w:b/>
               </w:rPr>
-              <w:t>HackShanghai Ambassador</w:t>
+              <w:t>HackShanghai</w:t>
+            </w:r>
+            <w:proofErr w:type="spellEnd"/>
+            <w:r>
+              <w:rPr>
+                <w:b/>
+              </w:rPr>
+              <w:t xml:space="preserve"> Ambassador</w:t>
             </w:r>
             <w:r>
               <w:t xml:space="preserve">: </w:t>
@@ -720,7 +835,15 @@
               <w:t>Helped</w:t>
             </w:r>
             <w:r>
-              <w:t xml:space="preserve"> spread the HackShanghai love on Georgia Tech’s campus</w:t>
+              <w:t xml:space="preserve"> spread the </w:t>
+            </w:r>
+            <w:proofErr w:type="spellStart"/>
+            <w:r>
+              <w:t>HackShanghai</w:t>
+            </w:r>
+            <w:proofErr w:type="spellEnd"/>
+            <w:r>
+              <w:t xml:space="preserve"> love on Georgia Tech’s campus</w:t>
             </w:r>
           </w:p>
           <w:p>

</xml_diff>

<commit_message>
Moved an extra dash in front of 'education'
</commit_message>
<xml_diff>
--- a/resume.docx
+++ b/resume.docx
@@ -213,7 +213,7 @@
           <w:rFonts w:ascii="Arial" w:eastAsia="Raleway" w:hAnsi="Arial" w:cs="Arial"/>
           <w:sz w:val="18"/>
         </w:rPr>
-        <w:t>─────</w:t>
+        <w:t>────</w:t>
       </w:r>
       <w:r>
         <w:rPr>
@@ -263,6 +263,15 @@
         </w:rPr>
         <w:t>─</w:t>
       </w:r>
+      <w:r>
+        <w:rPr>
+          <w:rFonts w:ascii="Arial" w:eastAsia="Raleway" w:hAnsi="Arial" w:cs="Arial"/>
+          <w:sz w:val="18"/>
+        </w:rPr>
+        <w:t>─</w:t>
+      </w:r>
+      <w:bookmarkStart w:id="2" w:name="_GoBack"/>
+      <w:bookmarkEnd w:id="2"/>
       <w:r>
         <w:rPr>
           <w:rFonts w:ascii="Arial" w:eastAsia="Raleway" w:hAnsi="Arial" w:cs="Arial"/>
@@ -418,8 +427,8 @@
         <w:ind w:right="-89"/>
         <w:contextualSpacing w:val="0"/>
       </w:pPr>
-      <w:bookmarkStart w:id="2" w:name="h.akqsungiia18" w:colFirst="0" w:colLast="0"/>
-      <w:bookmarkEnd w:id="2"/>
+      <w:bookmarkStart w:id="3" w:name="h.akqsungiia18" w:colFirst="0" w:colLast="0"/>
+      <w:bookmarkEnd w:id="3"/>
       <w:r>
         <w:rPr>
           <w:rFonts w:ascii="Arial" w:eastAsia="Raleway" w:hAnsi="Arial" w:cs="Arial"/>
@@ -828,8 +837,8 @@
           <w:sz w:val="18"/>
         </w:rPr>
       </w:pPr>
-      <w:bookmarkStart w:id="3" w:name="h.b28hz8898uv0" w:colFirst="0" w:colLast="0"/>
-      <w:bookmarkEnd w:id="3"/>
+      <w:bookmarkStart w:id="4" w:name="h.b28hz8898uv0" w:colFirst="0" w:colLast="0"/>
+      <w:bookmarkEnd w:id="4"/>
       <w:r>
         <w:rPr>
           <w:rFonts w:ascii="Arial" w:eastAsia="Raleway" w:hAnsi="Arial" w:cs="Arial"/>
@@ -1165,8 +1174,8 @@
         <w:ind w:right="-89"/>
         <w:contextualSpacing w:val="0"/>
       </w:pPr>
-      <w:bookmarkStart w:id="4" w:name="h.5zb8afx3j022" w:colFirst="0" w:colLast="0"/>
-      <w:bookmarkEnd w:id="4"/>
+      <w:bookmarkStart w:id="5" w:name="h.5zb8afx3j022" w:colFirst="0" w:colLast="0"/>
+      <w:bookmarkEnd w:id="5"/>
       <w:r>
         <w:rPr>
           <w:rFonts w:ascii="Arial" w:eastAsia="Raleway" w:hAnsi="Arial" w:cs="Arial"/>
@@ -1269,19 +1278,8 @@
           <w:color w:val="333333"/>
           <w:sz w:val="24"/>
         </w:rPr>
-        <w:t xml:space="preserve">ary 2014 </w:t>
-      </w:r>
-      <w:r>
-        <w:rPr>
-          <w:rFonts w:ascii="Cambria" w:eastAsia="Cambria" w:hAnsi="Cambria" w:cs="Cambria"/>
-          <w:i/>
-          <w:color w:val="333333"/>
-          <w:sz w:val="24"/>
-        </w:rPr>
-        <w:t>–</w:t>
-      </w:r>
-      <w:bookmarkStart w:id="5" w:name="_GoBack"/>
-      <w:bookmarkEnd w:id="5"/>
+        <w:t>ary 2014 –</w:t>
+      </w:r>
       <w:r>
         <w:rPr>
           <w:rFonts w:ascii="Cambria" w:eastAsia="Cambria" w:hAnsi="Cambria" w:cs="Cambria"/>

</xml_diff>

<commit_message>
fixed the last dash uneveness -_-
</commit_message>
<xml_diff>
--- a/resume.docx
+++ b/resume.docx
@@ -213,62 +213,7 @@
           <w:rFonts w:ascii="Arial" w:eastAsia="Raleway" w:hAnsi="Arial" w:cs="Arial"/>
           <w:sz w:val="18"/>
         </w:rPr>
-        <w:t>────</w:t>
-      </w:r>
-      <w:r>
-        <w:rPr>
-          <w:rFonts w:ascii="Arial" w:eastAsia="Raleway" w:hAnsi="Arial" w:cs="Arial"/>
-          <w:sz w:val="18"/>
-        </w:rPr>
-        <w:t xml:space="preserve"> </w:t>
-      </w:r>
-      <w:proofErr w:type="gramStart"/>
-      <w:r>
-        <w:rPr>
-          <w:rFonts w:ascii="Raleway" w:eastAsia="Raleway" w:hAnsi="Raleway" w:cs="Raleway"/>
-        </w:rPr>
-        <w:t>Ed</w:t>
-      </w:r>
-      <w:r>
-        <w:rPr>
-          <w:rFonts w:ascii="Raleway" w:eastAsia="Raleway" w:hAnsi="Raleway" w:cs="Raleway"/>
-        </w:rPr>
-        <w:t>ucation</w:t>
-      </w:r>
-      <w:r>
-        <w:rPr>
-          <w:rFonts w:ascii="Raleway" w:eastAsia="Raleway" w:hAnsi="Raleway" w:cs="Raleway"/>
-        </w:rPr>
-        <w:t xml:space="preserve"> </w:t>
-      </w:r>
-      <w:r>
-        <w:rPr>
-          <w:rFonts w:ascii="Arial" w:eastAsia="Raleway" w:hAnsi="Arial" w:cs="Arial"/>
-          <w:sz w:val="18"/>
-        </w:rPr>
-        <w:t xml:space="preserve"> </w:t>
-      </w:r>
-      <w:r>
-        <w:rPr>
-          <w:rFonts w:ascii="Arial" w:eastAsia="Raleway" w:hAnsi="Arial" w:cs="Arial"/>
-          <w:sz w:val="18"/>
-        </w:rPr>
-        <w:t>─</w:t>
-      </w:r>
-      <w:proofErr w:type="gramEnd"/>
-      <w:r>
-        <w:rPr>
-          <w:rFonts w:ascii="Arial" w:eastAsia="Raleway" w:hAnsi="Arial" w:cs="Arial"/>
-          <w:sz w:val="18"/>
-        </w:rPr>
-        <w:t>─</w:t>
-      </w:r>
-      <w:r>
-        <w:rPr>
-          <w:rFonts w:ascii="Arial" w:eastAsia="Raleway" w:hAnsi="Arial" w:cs="Arial"/>
-          <w:sz w:val="18"/>
-        </w:rPr>
-        <w:t>─</w:t>
+        <w:t>───</w:t>
       </w:r>
       <w:bookmarkStart w:id="2" w:name="_GoBack"/>
       <w:bookmarkEnd w:id="2"/>
@@ -277,8 +222,42 @@
           <w:rFonts w:ascii="Arial" w:eastAsia="Raleway" w:hAnsi="Arial" w:cs="Arial"/>
           <w:sz w:val="18"/>
         </w:rPr>
+        <w:t xml:space="preserve"> </w:t>
+      </w:r>
+      <w:proofErr w:type="gramStart"/>
+      <w:r>
+        <w:rPr>
+          <w:rFonts w:ascii="Raleway" w:eastAsia="Raleway" w:hAnsi="Raleway" w:cs="Raleway"/>
+        </w:rPr>
+        <w:t>Ed</w:t>
+      </w:r>
+      <w:r>
+        <w:rPr>
+          <w:rFonts w:ascii="Raleway" w:eastAsia="Raleway" w:hAnsi="Raleway" w:cs="Raleway"/>
+        </w:rPr>
+        <w:t>ucation</w:t>
+      </w:r>
+      <w:r>
+        <w:rPr>
+          <w:rFonts w:ascii="Raleway" w:eastAsia="Raleway" w:hAnsi="Raleway" w:cs="Raleway"/>
+        </w:rPr>
+        <w:t xml:space="preserve"> </w:t>
+      </w:r>
+      <w:r>
+        <w:rPr>
+          <w:rFonts w:ascii="Arial" w:eastAsia="Raleway" w:hAnsi="Arial" w:cs="Arial"/>
+          <w:sz w:val="18"/>
+        </w:rPr>
+        <w:t xml:space="preserve"> </w:t>
+      </w:r>
+      <w:r>
+        <w:rPr>
+          <w:rFonts w:ascii="Arial" w:eastAsia="Raleway" w:hAnsi="Arial" w:cs="Arial"/>
+          <w:sz w:val="18"/>
+        </w:rPr>
         <w:t>─</w:t>
       </w:r>
+      <w:proofErr w:type="gramEnd"/>
       <w:r>
         <w:rPr>
           <w:rFonts w:ascii="Arial" w:eastAsia="Raleway" w:hAnsi="Arial" w:cs="Arial"/>
@@ -291,6 +270,27 @@
           <w:rFonts w:ascii="Arial" w:eastAsia="Raleway" w:hAnsi="Arial" w:cs="Arial"/>
           <w:sz w:val="18"/>
         </w:rPr>
+        <w:t>─</w:t>
+      </w:r>
+      <w:r>
+        <w:rPr>
+          <w:rFonts w:ascii="Arial" w:eastAsia="Raleway" w:hAnsi="Arial" w:cs="Arial"/>
+          <w:sz w:val="18"/>
+        </w:rPr>
+        <w:t>─</w:t>
+      </w:r>
+      <w:r>
+        <w:rPr>
+          <w:rFonts w:ascii="Arial" w:eastAsia="Raleway" w:hAnsi="Arial" w:cs="Arial"/>
+          <w:sz w:val="18"/>
+        </w:rPr>
+        <w:t>─</w:t>
+      </w:r>
+      <w:r>
+        <w:rPr>
+          <w:rFonts w:ascii="Arial" w:eastAsia="Raleway" w:hAnsi="Arial" w:cs="Arial"/>
+          <w:sz w:val="18"/>
+        </w:rPr>
         <w:t>─────────────────────────────────</w:t>
       </w:r>
       <w:r>
@@ -298,7 +298,21 @@
           <w:rFonts w:ascii="Arial" w:eastAsia="Raleway" w:hAnsi="Arial" w:cs="Arial"/>
           <w:sz w:val="18"/>
         </w:rPr>
-        <w:t>───────────────────</w:t>
+        <w:t>──────</w:t>
+      </w:r>
+      <w:r>
+        <w:rPr>
+          <w:rFonts w:ascii="Arial" w:eastAsia="Raleway" w:hAnsi="Arial" w:cs="Arial"/>
+          <w:sz w:val="18"/>
+        </w:rPr>
+        <w:t>─</w:t>
+      </w:r>
+      <w:r>
+        <w:rPr>
+          <w:rFonts w:ascii="Arial" w:eastAsia="Raleway" w:hAnsi="Arial" w:cs="Arial"/>
+          <w:sz w:val="18"/>
+        </w:rPr>
+        <w:t>─────────────</w:t>
       </w:r>
     </w:p>
     <w:p>
@@ -441,6 +455,25 @@
           <w:rFonts w:ascii="Arial" w:eastAsia="Raleway" w:hAnsi="Arial" w:cs="Arial"/>
           <w:sz w:val="18"/>
         </w:rPr>
+        <w:t xml:space="preserve"> </w:t>
+      </w:r>
+      <w:r>
+        <w:rPr>
+          <w:rFonts w:ascii="Raleway" w:eastAsia="Raleway" w:hAnsi="Raleway" w:cs="Raleway"/>
+        </w:rPr>
+        <w:t>Work Experience</w:t>
+      </w:r>
+      <w:r>
+        <w:rPr>
+          <w:rFonts w:ascii="Raleway" w:eastAsia="Raleway" w:hAnsi="Raleway" w:cs="Raleway"/>
+        </w:rPr>
+        <w:t xml:space="preserve"> </w:t>
+      </w:r>
+      <w:r>
+        <w:rPr>
+          <w:rFonts w:ascii="Arial" w:eastAsia="Raleway" w:hAnsi="Arial" w:cs="Arial"/>
+          <w:sz w:val="18"/>
+        </w:rPr>
         <w:t>─</w:t>
       </w:r>
       <w:r>
@@ -448,25 +481,6 @@
           <w:rFonts w:ascii="Arial" w:eastAsia="Raleway" w:hAnsi="Arial" w:cs="Arial"/>
           <w:sz w:val="18"/>
         </w:rPr>
-        <w:t xml:space="preserve"> </w:t>
-      </w:r>
-      <w:r>
-        <w:rPr>
-          <w:rFonts w:ascii="Raleway" w:eastAsia="Raleway" w:hAnsi="Raleway" w:cs="Raleway"/>
-        </w:rPr>
-        <w:t>Work Experience</w:t>
-      </w:r>
-      <w:r>
-        <w:rPr>
-          <w:rFonts w:ascii="Raleway" w:eastAsia="Raleway" w:hAnsi="Raleway" w:cs="Raleway"/>
-        </w:rPr>
-        <w:t xml:space="preserve"> </w:t>
-      </w:r>
-      <w:r>
-        <w:rPr>
-          <w:rFonts w:ascii="Arial" w:eastAsia="Raleway" w:hAnsi="Arial" w:cs="Arial"/>
-          <w:sz w:val="18"/>
-        </w:rPr>
         <w:t>─</w:t>
       </w:r>
       <w:r>
@@ -474,6 +488,27 @@
           <w:rFonts w:ascii="Arial" w:eastAsia="Raleway" w:hAnsi="Arial" w:cs="Arial"/>
           <w:sz w:val="18"/>
         </w:rPr>
+        <w:t>───────</w:t>
+      </w:r>
+      <w:r>
+        <w:rPr>
+          <w:rFonts w:ascii="Arial" w:eastAsia="Raleway" w:hAnsi="Arial" w:cs="Arial"/>
+          <w:sz w:val="18"/>
+        </w:rPr>
+        <w:t>───────────────────────</w:t>
+      </w:r>
+      <w:r>
+        <w:rPr>
+          <w:rFonts w:ascii="Arial" w:eastAsia="Raleway" w:hAnsi="Arial" w:cs="Arial"/>
+          <w:sz w:val="18"/>
+        </w:rPr>
+        <w:t>────────────────</w:t>
+      </w:r>
+      <w:r>
+        <w:rPr>
+          <w:rFonts w:ascii="Arial" w:eastAsia="Raleway" w:hAnsi="Arial" w:cs="Arial"/>
+          <w:sz w:val="18"/>
+        </w:rPr>
         <w:t>─</w:t>
       </w:r>
       <w:r>
@@ -481,21 +516,7 @@
           <w:rFonts w:ascii="Arial" w:eastAsia="Raleway" w:hAnsi="Arial" w:cs="Arial"/>
           <w:sz w:val="18"/>
         </w:rPr>
-        <w:t>───────</w:t>
-      </w:r>
-      <w:r>
-        <w:rPr>
-          <w:rFonts w:ascii="Arial" w:eastAsia="Raleway" w:hAnsi="Arial" w:cs="Arial"/>
-          <w:sz w:val="18"/>
-        </w:rPr>
-        <w:t>───────────────────────</w:t>
-      </w:r>
-      <w:r>
-        <w:rPr>
-          <w:rFonts w:ascii="Arial" w:eastAsia="Raleway" w:hAnsi="Arial" w:cs="Arial"/>
-          <w:sz w:val="18"/>
-        </w:rPr>
-        <w:t>─────────────────</w:t>
+        <w:t>─</w:t>
       </w:r>
       <w:r>
         <w:t xml:space="preserve"> </w:t>

</xml_diff>